<commit_message>
Perbaikan Nomor 2 + Penambahan Komentar Pada Script
Perbaikan Nomor 2 + Penambahan Komentar Pada Script
</commit_message>
<xml_diff>
--- a/Laporan/191524038_BimaPutraS_PraktikumW2_APPL1.docx
+++ b/Laporan/191524038_BimaPutraS_PraktikumW2_APPL1.docx
@@ -238,7 +238,7 @@
                     </pic:cNvPicPr>
                   </pic:nvPicPr>
                   <pic:blipFill>
-                    <a:blip r:embed="rId5">
+                    <a:blip r:embed="rId6">
                       <a:extLst>
                         <a:ext uri="{28A0092B-C50C-407E-A947-70E740481C1C}">
                           <a14:useLocalDpi xmlns:a14="http://schemas.microsoft.com/office/drawing/2010/main" val="0"/>
@@ -498,7 +498,7 @@
                     <pic:cNvPicPr/>
                   </pic:nvPicPr>
                   <pic:blipFill>
-                    <a:blip r:embed="rId6"/>
+                    <a:blip r:embed="rId7"/>
                     <a:stretch>
                       <a:fillRect/>
                     </a:stretch>
@@ -593,7 +593,7 @@
                     <pic:cNvPicPr/>
                   </pic:nvPicPr>
                   <pic:blipFill>
-                    <a:blip r:embed="rId7"/>
+                    <a:blip r:embed="rId8"/>
                     <a:stretch>
                       <a:fillRect/>
                     </a:stretch>
@@ -668,7 +668,7 @@
                     <pic:cNvPicPr/>
                   </pic:nvPicPr>
                   <pic:blipFill>
-                    <a:blip r:embed="rId8"/>
+                    <a:blip r:embed="rId9"/>
                     <a:stretch>
                       <a:fillRect/>
                     </a:stretch>
@@ -882,6 +882,79 @@
     <w:p>
       <w:pPr>
         <w:pStyle w:val="ListParagraph"/>
+        <w:spacing w:line="360" w:lineRule="auto"/>
+        <w:ind w:left="1080"/>
+        <w:jc w:val="both"/>
+      </w:pPr>
+      <w:r>
+        <w:t>Jawab :</w:t>
+      </w:r>
+    </w:p>
+    <w:p>
+      <w:pPr>
+        <w:pStyle w:val="ListParagraph"/>
+        <w:spacing w:line="360" w:lineRule="auto"/>
+        <w:ind w:left="1080"/>
+        <w:jc w:val="center"/>
+        <w:rPr>
+          <w:b/>
+          <w:bCs/>
+          <w:sz w:val="24"/>
+          <w:szCs w:val="24"/>
+        </w:rPr>
+      </w:pPr>
+      <w:r>
+        <w:rPr>
+          <w:b/>
+          <w:bCs/>
+          <w:sz w:val="24"/>
+          <w:szCs w:val="24"/>
+        </w:rPr>
+        <w:drawing>
+          <wp:inline distT="0" distB="0" distL="0" distR="0" wp14:anchorId="211BC730" wp14:editId="7E8E0E1B">
+            <wp:extent cx="2929947" cy="1279151"/>
+            <wp:effectExtent l="19050" t="19050" r="22860" b="16510"/>
+            <wp:docPr id="37" name="Picture 37"/>
+            <wp:cNvGraphicFramePr>
+              <a:graphicFrameLocks xmlns:a="http://schemas.openxmlformats.org/drawingml/2006/main" noChangeAspect="1"/>
+            </wp:cNvGraphicFramePr>
+            <a:graphic xmlns:a="http://schemas.openxmlformats.org/drawingml/2006/main">
+              <a:graphicData uri="http://schemas.openxmlformats.org/drawingml/2006/picture">
+                <pic:pic xmlns:pic="http://schemas.openxmlformats.org/drawingml/2006/picture">
+                  <pic:nvPicPr>
+                    <pic:cNvPr id="1" name=""/>
+                    <pic:cNvPicPr/>
+                  </pic:nvPicPr>
+                  <pic:blipFill>
+                    <a:blip r:embed="rId10"/>
+                    <a:stretch>
+                      <a:fillRect/>
+                    </a:stretch>
+                  </pic:blipFill>
+                  <pic:spPr>
+                    <a:xfrm>
+                      <a:off x="0" y="0"/>
+                      <a:ext cx="2957895" cy="1291352"/>
+                    </a:xfrm>
+                    <a:prstGeom prst="rect">
+                      <a:avLst/>
+                    </a:prstGeom>
+                    <a:ln>
+                      <a:solidFill>
+                        <a:schemeClr val="tx1"/>
+                      </a:solidFill>
+                    </a:ln>
+                  </pic:spPr>
+                </pic:pic>
+              </a:graphicData>
+            </a:graphic>
+          </wp:inline>
+        </w:drawing>
+      </w:r>
+    </w:p>
+    <w:p>
+      <w:pPr>
+        <w:pStyle w:val="ListParagraph"/>
         <w:numPr>
           <w:ilvl w:val="0"/>
           <w:numId w:val="39"/>
@@ -904,7 +977,7 @@
         <w:pStyle w:val="ListParagraph"/>
         <w:numPr>
           <w:ilvl w:val="0"/>
-          <w:numId w:val="39"/>
+          <w:numId w:val="50"/>
         </w:numPr>
         <w:spacing w:line="360" w:lineRule="auto"/>
         <w:jc w:val="both"/>
@@ -916,7 +989,77 @@
         </w:rPr>
       </w:pPr>
       <w:r>
-        <w:t>Alasan Memilih</w:t>
+        <w:t>Ketika input dari user mengandung karakter maka akan mendapatkan exception error</w:t>
+      </w:r>
+      <w:r>
+        <w:t xml:space="preserve"> </w:t>
+      </w:r>
+      <w:r>
+        <w:t>NumberFormatException</w:t>
+      </w:r>
+      <w:r>
+        <w:t xml:space="preserve"> pada bagian Parse Integer karena adanya text karakter. Maka dari itu tambahkan try catch pada scriptnya dan pada blok catch jangan diisi apa - apa.</w:t>
+      </w:r>
+    </w:p>
+    <w:p>
+      <w:pPr>
+        <w:pStyle w:val="ListParagraph"/>
+        <w:spacing w:line="360" w:lineRule="auto"/>
+        <w:ind w:left="1440"/>
+        <w:jc w:val="both"/>
+      </w:pPr>
+      <w:r>
+        <w:t xml:space="preserve">Jawab : </w:t>
+      </w:r>
+    </w:p>
+    <w:p>
+      <w:pPr>
+        <w:pStyle w:val="ListParagraph"/>
+        <w:spacing w:line="360" w:lineRule="auto"/>
+        <w:ind w:left="1440"/>
+        <w:jc w:val="center"/>
+      </w:pPr>
+      <w:r>
+        <w:drawing>
+          <wp:inline distT="0" distB="0" distL="0" distR="0" wp14:anchorId="219CE712" wp14:editId="2709BAAB">
+            <wp:extent cx="3400245" cy="1800130"/>
+            <wp:effectExtent l="19050" t="19050" r="10160" b="10160"/>
+            <wp:docPr id="33" name="Picture 33"/>
+            <wp:cNvGraphicFramePr>
+              <a:graphicFrameLocks xmlns:a="http://schemas.openxmlformats.org/drawingml/2006/main" noChangeAspect="1"/>
+            </wp:cNvGraphicFramePr>
+            <a:graphic xmlns:a="http://schemas.openxmlformats.org/drawingml/2006/main">
+              <a:graphicData uri="http://schemas.openxmlformats.org/drawingml/2006/picture">
+                <pic:pic xmlns:pic="http://schemas.openxmlformats.org/drawingml/2006/picture">
+                  <pic:nvPicPr>
+                    <pic:cNvPr id="1" name=""/>
+                    <pic:cNvPicPr/>
+                  </pic:nvPicPr>
+                  <pic:blipFill>
+                    <a:blip r:embed="rId11"/>
+                    <a:stretch>
+                      <a:fillRect/>
+                    </a:stretch>
+                  </pic:blipFill>
+                  <pic:spPr>
+                    <a:xfrm>
+                      <a:off x="0" y="0"/>
+                      <a:ext cx="3406805" cy="1803603"/>
+                    </a:xfrm>
+                    <a:prstGeom prst="rect">
+                      <a:avLst/>
+                    </a:prstGeom>
+                    <a:ln>
+                      <a:solidFill>
+                        <a:schemeClr val="tx1"/>
+                      </a:solidFill>
+                    </a:ln>
+                  </pic:spPr>
+                </pic:pic>
+              </a:graphicData>
+            </a:graphic>
+          </wp:inline>
+        </w:drawing>
       </w:r>
     </w:p>
     <w:p>
@@ -928,9 +1071,37 @@
         </w:numPr>
         <w:spacing w:line="360" w:lineRule="auto"/>
         <w:jc w:val="both"/>
-      </w:pPr>
-      <w:r>
-        <w:t>Permasalahan</w:t>
+        <w:rPr>
+          <w:b/>
+          <w:bCs/>
+          <w:sz w:val="24"/>
+          <w:szCs w:val="24"/>
+        </w:rPr>
+      </w:pPr>
+      <w:r>
+        <w:lastRenderedPageBreak/>
+        <w:t>Alasan Memilih</w:t>
+      </w:r>
+    </w:p>
+    <w:p>
+      <w:pPr>
+        <w:pStyle w:val="ListParagraph"/>
+        <w:spacing w:line="360" w:lineRule="auto"/>
+        <w:ind w:left="1080"/>
+        <w:jc w:val="both"/>
+        <w:rPr>
+          <w:b/>
+          <w:bCs/>
+          <w:sz w:val="24"/>
+          <w:szCs w:val="24"/>
+        </w:rPr>
+      </w:pPr>
+      <w:r>
+        <w:tab/>
+        <w:t>Tidak ada alasan tertentu sih, ngurut ngerjainnya</w:t>
+      </w:r>
+      <w:r>
+        <w:t xml:space="preserve"> selesai nomor satu terus ke-nomor dua. Terus sama sama exception sudah pernah diajarkan dimata kuliah Teknik Pemrograman, jadi saya kerjakan sekaligus mengingat materi lama.</w:t>
       </w:r>
     </w:p>
     <w:p>
@@ -944,7 +1115,21 @@
         <w:jc w:val="both"/>
       </w:pPr>
       <w:r>
-        <w:t>Solusi Permasalahan</w:t>
+        <w:t>Permasalahan</w:t>
+      </w:r>
+    </w:p>
+    <w:p>
+      <w:pPr>
+        <w:pStyle w:val="ListParagraph"/>
+        <w:spacing w:line="360" w:lineRule="auto"/>
+        <w:ind w:left="1080"/>
+        <w:jc w:val="both"/>
+      </w:pPr>
+      <w:r>
+        <w:tab/>
+      </w:r>
+      <w:r>
+        <w:t>Tidak ada (-)</w:t>
       </w:r>
     </w:p>
     <w:p>
@@ -958,10 +1143,52 @@
         <w:jc w:val="both"/>
       </w:pPr>
       <w:r>
+        <w:t>Solusi Permasalahan</w:t>
+      </w:r>
+    </w:p>
+    <w:p>
+      <w:pPr>
+        <w:pStyle w:val="ListParagraph"/>
+        <w:spacing w:line="360" w:lineRule="auto"/>
+        <w:ind w:left="1080"/>
+        <w:jc w:val="both"/>
+      </w:pPr>
+      <w:r>
+        <w:tab/>
+      </w:r>
+      <w:r>
+        <w:t>Tidak ada (-)</w:t>
+      </w:r>
+    </w:p>
+    <w:p>
+      <w:pPr>
+        <w:pStyle w:val="ListParagraph"/>
+        <w:numPr>
+          <w:ilvl w:val="0"/>
+          <w:numId w:val="39"/>
+        </w:numPr>
+        <w:spacing w:line="360" w:lineRule="auto"/>
+        <w:jc w:val="both"/>
+      </w:pPr>
+      <w:r>
         <w:t>Teman Membant</w:t>
       </w:r>
       <w:r>
         <w:t>u</w:t>
+      </w:r>
+    </w:p>
+    <w:p>
+      <w:pPr>
+        <w:pStyle w:val="ListParagraph"/>
+        <w:spacing w:line="360" w:lineRule="auto"/>
+        <w:ind w:left="1080"/>
+        <w:jc w:val="both"/>
+      </w:pPr>
+      <w:r>
+        <w:tab/>
+      </w:r>
+      <w:r>
+        <w:t>Tidak ada (-)</w:t>
       </w:r>
     </w:p>
     <w:p>
@@ -1219,7 +1446,6 @@
         <w:jc w:val="both"/>
       </w:pPr>
       <w:r>
-        <w:lastRenderedPageBreak/>
         <w:t>Solusi Permasalahan</w:t>
       </w:r>
     </w:p>
@@ -1356,6 +1582,7 @@
         <w:jc w:val="both"/>
       </w:pPr>
       <w:r>
+        <w:lastRenderedPageBreak/>
         <w:t>Solusi Permasalahan</w:t>
       </w:r>
     </w:p>
@@ -1784,7 +2011,6 @@
         </w:rPr>
       </w:pPr>
       <w:r>
-        <w:lastRenderedPageBreak/>
         <w:t>Permasalahan</w:t>
       </w:r>
     </w:p>
@@ -5564,6 +5790,97 @@
     </w:lvl>
   </w:abstractNum>
   <w:abstractNum w:abstractNumId="40" w15:restartNumberingAfterBreak="0">
+    <w:nsid w:val="6586171B"/>
+    <w:multiLevelType w:val="hybridMultilevel"/>
+    <w:tmpl w:val="62B0853E"/>
+    <w:lvl w:ilvl="0" w:tplc="F31881D6">
+      <w:start w:val="1"/>
+      <w:numFmt w:val="lowerLetter"/>
+      <w:lvlText w:val="%1."/>
+      <w:lvlJc w:val="left"/>
+      <w:pPr>
+        <w:ind w:left="1440" w:hanging="360"/>
+      </w:pPr>
+      <w:rPr>
+        <w:rFonts w:hint="default"/>
+        <w:b w:val="0"/>
+        <w:sz w:val="22"/>
+      </w:rPr>
+    </w:lvl>
+    <w:lvl w:ilvl="1" w:tplc="38090019" w:tentative="1">
+      <w:start w:val="1"/>
+      <w:numFmt w:val="lowerLetter"/>
+      <w:lvlText w:val="%2."/>
+      <w:lvlJc w:val="left"/>
+      <w:pPr>
+        <w:ind w:left="2160" w:hanging="360"/>
+      </w:pPr>
+    </w:lvl>
+    <w:lvl w:ilvl="2" w:tplc="3809001B" w:tentative="1">
+      <w:start w:val="1"/>
+      <w:numFmt w:val="lowerRoman"/>
+      <w:lvlText w:val="%3."/>
+      <w:lvlJc w:val="right"/>
+      <w:pPr>
+        <w:ind w:left="2880" w:hanging="180"/>
+      </w:pPr>
+    </w:lvl>
+    <w:lvl w:ilvl="3" w:tplc="3809000F" w:tentative="1">
+      <w:start w:val="1"/>
+      <w:numFmt w:val="decimal"/>
+      <w:lvlText w:val="%4."/>
+      <w:lvlJc w:val="left"/>
+      <w:pPr>
+        <w:ind w:left="3600" w:hanging="360"/>
+      </w:pPr>
+    </w:lvl>
+    <w:lvl w:ilvl="4" w:tplc="38090019" w:tentative="1">
+      <w:start w:val="1"/>
+      <w:numFmt w:val="lowerLetter"/>
+      <w:lvlText w:val="%5."/>
+      <w:lvlJc w:val="left"/>
+      <w:pPr>
+        <w:ind w:left="4320" w:hanging="360"/>
+      </w:pPr>
+    </w:lvl>
+    <w:lvl w:ilvl="5" w:tplc="3809001B" w:tentative="1">
+      <w:start w:val="1"/>
+      <w:numFmt w:val="lowerRoman"/>
+      <w:lvlText w:val="%6."/>
+      <w:lvlJc w:val="right"/>
+      <w:pPr>
+        <w:ind w:left="5040" w:hanging="180"/>
+      </w:pPr>
+    </w:lvl>
+    <w:lvl w:ilvl="6" w:tplc="3809000F" w:tentative="1">
+      <w:start w:val="1"/>
+      <w:numFmt w:val="decimal"/>
+      <w:lvlText w:val="%7."/>
+      <w:lvlJc w:val="left"/>
+      <w:pPr>
+        <w:ind w:left="5760" w:hanging="360"/>
+      </w:pPr>
+    </w:lvl>
+    <w:lvl w:ilvl="7" w:tplc="38090019" w:tentative="1">
+      <w:start w:val="1"/>
+      <w:numFmt w:val="lowerLetter"/>
+      <w:lvlText w:val="%8."/>
+      <w:lvlJc w:val="left"/>
+      <w:pPr>
+        <w:ind w:left="6480" w:hanging="360"/>
+      </w:pPr>
+    </w:lvl>
+    <w:lvl w:ilvl="8" w:tplc="3809001B" w:tentative="1">
+      <w:start w:val="1"/>
+      <w:numFmt w:val="lowerRoman"/>
+      <w:lvlText w:val="%9."/>
+      <w:lvlJc w:val="right"/>
+      <w:pPr>
+        <w:ind w:left="7200" w:hanging="180"/>
+      </w:pPr>
+    </w:lvl>
+  </w:abstractNum>
+  <w:abstractNum w:abstractNumId="41" w15:restartNumberingAfterBreak="0">
     <w:nsid w:val="65967DA2"/>
     <w:multiLevelType w:val="hybridMultilevel"/>
     <w:tmpl w:val="015A3788"/>
@@ -5654,7 +5971,7 @@
       </w:pPr>
     </w:lvl>
   </w:abstractNum>
-  <w:abstractNum w:abstractNumId="41" w15:restartNumberingAfterBreak="0">
+  <w:abstractNum w:abstractNumId="42" w15:restartNumberingAfterBreak="0">
     <w:nsid w:val="660D5B9F"/>
     <w:multiLevelType w:val="hybridMultilevel"/>
     <w:tmpl w:val="38AC7C0C"/>
@@ -5743,7 +6060,7 @@
       </w:pPr>
     </w:lvl>
   </w:abstractNum>
-  <w:abstractNum w:abstractNumId="42" w15:restartNumberingAfterBreak="0">
+  <w:abstractNum w:abstractNumId="43" w15:restartNumberingAfterBreak="0">
     <w:nsid w:val="694A0A79"/>
     <w:multiLevelType w:val="hybridMultilevel"/>
     <w:tmpl w:val="B93E18F4"/>
@@ -5832,7 +6149,7 @@
       </w:pPr>
     </w:lvl>
   </w:abstractNum>
-  <w:abstractNum w:abstractNumId="43" w15:restartNumberingAfterBreak="0">
+  <w:abstractNum w:abstractNumId="44" w15:restartNumberingAfterBreak="0">
     <w:nsid w:val="6A9E076C"/>
     <w:multiLevelType w:val="hybridMultilevel"/>
     <w:tmpl w:val="0EAADE34"/>
@@ -5921,7 +6238,7 @@
       </w:pPr>
     </w:lvl>
   </w:abstractNum>
-  <w:abstractNum w:abstractNumId="44" w15:restartNumberingAfterBreak="0">
+  <w:abstractNum w:abstractNumId="45" w15:restartNumberingAfterBreak="0">
     <w:nsid w:val="6FCA7B44"/>
     <w:multiLevelType w:val="hybridMultilevel"/>
     <w:tmpl w:val="D096A4FA"/>
@@ -6010,7 +6327,7 @@
       </w:pPr>
     </w:lvl>
   </w:abstractNum>
-  <w:abstractNum w:abstractNumId="45" w15:restartNumberingAfterBreak="0">
+  <w:abstractNum w:abstractNumId="46" w15:restartNumberingAfterBreak="0">
     <w:nsid w:val="74DE38DD"/>
     <w:multiLevelType w:val="hybridMultilevel"/>
     <w:tmpl w:val="BB90283E"/>
@@ -6103,7 +6420,7 @@
       </w:pPr>
     </w:lvl>
   </w:abstractNum>
-  <w:abstractNum w:abstractNumId="46" w15:restartNumberingAfterBreak="0">
+  <w:abstractNum w:abstractNumId="47" w15:restartNumberingAfterBreak="0">
     <w:nsid w:val="78AE74C2"/>
     <w:multiLevelType w:val="hybridMultilevel"/>
     <w:tmpl w:val="829877EA"/>
@@ -6192,7 +6509,7 @@
       </w:pPr>
     </w:lvl>
   </w:abstractNum>
-  <w:abstractNum w:abstractNumId="47" w15:restartNumberingAfterBreak="0">
+  <w:abstractNum w:abstractNumId="48" w15:restartNumberingAfterBreak="0">
     <w:nsid w:val="7E4F69FD"/>
     <w:multiLevelType w:val="hybridMultilevel"/>
     <w:tmpl w:val="0DBC6A8A"/>
@@ -6283,7 +6600,7 @@
       </w:pPr>
     </w:lvl>
   </w:abstractNum>
-  <w:abstractNum w:abstractNumId="48" w15:restartNumberingAfterBreak="0">
+  <w:abstractNum w:abstractNumId="49" w15:restartNumberingAfterBreak="0">
     <w:nsid w:val="7E7B0B4D"/>
     <w:multiLevelType w:val="hybridMultilevel"/>
     <w:tmpl w:val="3F3A1A1E"/>
@@ -6385,7 +6702,7 @@
     <w:abstractNumId w:val="23"/>
   </w:num>
   <w:num w:numId="5">
-    <w:abstractNumId w:val="44"/>
+    <w:abstractNumId w:val="45"/>
   </w:num>
   <w:num w:numId="6">
     <w:abstractNumId w:val="35"/>
@@ -6397,13 +6714,13 @@
     <w:abstractNumId w:val="9"/>
   </w:num>
   <w:num w:numId="9">
-    <w:abstractNumId w:val="45"/>
+    <w:abstractNumId w:val="46"/>
   </w:num>
   <w:num w:numId="10">
-    <w:abstractNumId w:val="43"/>
+    <w:abstractNumId w:val="44"/>
   </w:num>
   <w:num w:numId="11">
-    <w:abstractNumId w:val="46"/>
+    <w:abstractNumId w:val="47"/>
   </w:num>
   <w:num w:numId="12">
     <w:abstractNumId w:val="11"/>
@@ -6427,10 +6744,10 @@
     <w:abstractNumId w:val="12"/>
   </w:num>
   <w:num w:numId="19">
-    <w:abstractNumId w:val="42"/>
+    <w:abstractNumId w:val="43"/>
   </w:num>
   <w:num w:numId="20">
-    <w:abstractNumId w:val="41"/>
+    <w:abstractNumId w:val="42"/>
   </w:num>
   <w:num w:numId="21">
     <w:abstractNumId w:val="28"/>
@@ -6451,10 +6768,10 @@
     <w:abstractNumId w:val="24"/>
   </w:num>
   <w:num w:numId="27">
-    <w:abstractNumId w:val="48"/>
+    <w:abstractNumId w:val="49"/>
   </w:num>
   <w:num w:numId="28">
-    <w:abstractNumId w:val="47"/>
+    <w:abstractNumId w:val="48"/>
   </w:num>
   <w:num w:numId="29">
     <w:abstractNumId w:val="20"/>
@@ -6511,13 +6828,16 @@
     <w:abstractNumId w:val="19"/>
   </w:num>
   <w:num w:numId="47">
-    <w:abstractNumId w:val="40"/>
+    <w:abstractNumId w:val="41"/>
   </w:num>
   <w:num w:numId="48">
     <w:abstractNumId w:val="32"/>
   </w:num>
   <w:num w:numId="49">
     <w:abstractNumId w:val="33"/>
+  </w:num>
+  <w:num w:numId="50">
+    <w:abstractNumId w:val="40"/>
   </w:num>
 </w:numbering>
 </file>
@@ -6961,7 +7281,6 @@
   <w:style w:type="character" w:default="1" w:styleId="DefaultParagraphFont">
     <w:name w:val="Default Paragraph Font"/>
     <w:uiPriority w:val="1"/>
-    <w:semiHidden/>
     <w:unhideWhenUsed/>
   </w:style>
   <w:style w:type="table" w:default="1" w:styleId="TableNormal">
@@ -7354,4 +7673,16 @@
     </a:ext>
   </a:extLst>
 </a:theme>
+</file>
+
+<file path=customXml/item1.xml><?xml version="1.0" encoding="utf-8"?>
+<b:Sources xmlns:b="http://schemas.openxmlformats.org/officeDocument/2006/bibliography" xmlns="http://schemas.openxmlformats.org/officeDocument/2006/bibliography" SelectedStyle="\APASixthEditionOfficeOnline.xsl" StyleName="APA" Version="6"/>
+</file>
+
+<file path=customXml/itemProps1.xml><?xml version="1.0" encoding="utf-8"?>
+<ds:datastoreItem xmlns:ds="http://schemas.openxmlformats.org/officeDocument/2006/customXml" ds:itemID="{05BC164C-1DC3-4A30-8BDD-69DFBCAF07CC}">
+  <ds:schemaRefs>
+    <ds:schemaRef ds:uri="http://schemas.openxmlformats.org/officeDocument/2006/bibliography"/>
+  </ds:schemaRefs>
+</ds:datastoreItem>
 </file>
</xml_diff>

<commit_message>
Perbaikan Nomor 4 + Penambahan Komentar Pada Script
Perbaikan Nomor 4 + Penambahan Komentar Pada Script
</commit_message>
<xml_diff>
--- a/Laporan/191524038_BimaPutraS_PraktikumW2_APPL1.docx
+++ b/Laporan/191524038_BimaPutraS_PraktikumW2_APPL1.docx
@@ -1250,6 +1250,23 @@
         <w:pStyle w:val="ListParagraph"/>
         <w:spacing w:line="360" w:lineRule="auto"/>
         <w:ind w:left="1080"/>
+        <w:jc w:val="both"/>
+        <w:rPr>
+          <w:b/>
+          <w:bCs/>
+          <w:sz w:val="24"/>
+          <w:szCs w:val="24"/>
+        </w:rPr>
+      </w:pPr>
+      <w:r>
+        <w:t>Jawab :</w:t>
+      </w:r>
+    </w:p>
+    <w:p>
+      <w:pPr>
+        <w:pStyle w:val="ListParagraph"/>
+        <w:spacing w:line="360" w:lineRule="auto"/>
+        <w:ind w:left="1080"/>
         <w:jc w:val="center"/>
         <w:rPr>
           <w:b/>
@@ -1445,14 +1462,6 @@
       <w:pPr>
         <w:pStyle w:val="ListParagraph"/>
         <w:spacing w:line="360" w:lineRule="auto"/>
-        <w:ind w:left="1800"/>
-        <w:jc w:val="both"/>
-      </w:pPr>
-    </w:p>
-    <w:p>
-      <w:pPr>
-        <w:pStyle w:val="ListParagraph"/>
-        <w:spacing w:line="360" w:lineRule="auto"/>
         <w:ind w:left="1440"/>
         <w:jc w:val="both"/>
       </w:pPr>
@@ -1705,13 +1714,60 @@
         <w:spacing w:line="360" w:lineRule="auto"/>
         <w:ind w:left="1080"/>
         <w:jc w:val="both"/>
-        <w:rPr>
-          <w:b/>
-          <w:bCs/>
-          <w:sz w:val="24"/>
-          <w:szCs w:val="24"/>
-        </w:rPr>
-      </w:pPr>
+      </w:pPr>
+      <w:r>
+        <w:t xml:space="preserve">Jawab : </w:t>
+      </w:r>
+    </w:p>
+    <w:p>
+      <w:pPr>
+        <w:pStyle w:val="ListParagraph"/>
+        <w:spacing w:line="360" w:lineRule="auto"/>
+        <w:ind w:left="1080"/>
+        <w:jc w:val="center"/>
+      </w:pPr>
+      <w:r>
+        <w:drawing>
+          <wp:inline distT="0" distB="0" distL="0" distR="0" wp14:anchorId="7816A361" wp14:editId="7BCD2030">
+            <wp:extent cx="5943600" cy="1831340"/>
+            <wp:effectExtent l="19050" t="19050" r="19050" b="16510"/>
+            <wp:docPr id="46" name="Picture 46"/>
+            <wp:cNvGraphicFramePr>
+              <a:graphicFrameLocks xmlns:a="http://schemas.openxmlformats.org/drawingml/2006/main" noChangeAspect="1"/>
+            </wp:cNvGraphicFramePr>
+            <a:graphic xmlns:a="http://schemas.openxmlformats.org/drawingml/2006/main">
+              <a:graphicData uri="http://schemas.openxmlformats.org/drawingml/2006/picture">
+                <pic:pic xmlns:pic="http://schemas.openxmlformats.org/drawingml/2006/picture">
+                  <pic:nvPicPr>
+                    <pic:cNvPr id="1" name=""/>
+                    <pic:cNvPicPr/>
+                  </pic:nvPicPr>
+                  <pic:blipFill>
+                    <a:blip r:embed="rId14"/>
+                    <a:stretch>
+                      <a:fillRect/>
+                    </a:stretch>
+                  </pic:blipFill>
+                  <pic:spPr>
+                    <a:xfrm>
+                      <a:off x="0" y="0"/>
+                      <a:ext cx="5943600" cy="1831340"/>
+                    </a:xfrm>
+                    <a:prstGeom prst="rect">
+                      <a:avLst/>
+                    </a:prstGeom>
+                    <a:ln>
+                      <a:solidFill>
+                        <a:schemeClr val="tx1"/>
+                      </a:solidFill>
+                    </a:ln>
+                  </pic:spPr>
+                </pic:pic>
+              </a:graphicData>
+            </a:graphic>
+          </wp:inline>
+        </w:drawing>
+      </w:r>
     </w:p>
     <w:p>
       <w:pPr>
@@ -1730,6 +1786,7 @@
         </w:rPr>
       </w:pPr>
       <w:r>
+        <w:lastRenderedPageBreak/>
         <w:t>Jawaban Pertanyaan Soal</w:t>
       </w:r>
     </w:p>
@@ -1738,6 +1795,171 @@
         <w:pStyle w:val="ListParagraph"/>
         <w:numPr>
           <w:ilvl w:val="0"/>
+          <w:numId w:val="15"/>
+        </w:numPr>
+        <w:spacing w:line="360" w:lineRule="auto"/>
+        <w:jc w:val="both"/>
+      </w:pPr>
+      <w:r>
+        <w:t xml:space="preserve">Buat Object Scanner yang Berfungsi menampung </w:t>
+      </w:r>
+      <w:r>
+        <w:t xml:space="preserve">String </w:t>
+      </w:r>
+      <w:r>
+        <w:t xml:space="preserve">Path File </w:t>
+      </w:r>
+      <w:r>
+        <w:t>dari filename.</w:t>
+      </w:r>
+    </w:p>
+    <w:p>
+      <w:pPr>
+        <w:pStyle w:val="ListParagraph"/>
+        <w:spacing w:line="360" w:lineRule="auto"/>
+        <w:ind w:left="1440"/>
+        <w:jc w:val="both"/>
+      </w:pPr>
+      <w:r>
+        <w:t>Jawab :</w:t>
+      </w:r>
+    </w:p>
+    <w:p>
+      <w:pPr>
+        <w:pStyle w:val="ListParagraph"/>
+        <w:spacing w:line="360" w:lineRule="auto"/>
+        <w:ind w:left="1440"/>
+        <w:jc w:val="center"/>
+      </w:pPr>
+      <w:r>
+        <w:drawing>
+          <wp:inline distT="0" distB="0" distL="0" distR="0" wp14:anchorId="7BA50EE2" wp14:editId="1426DBF8">
+            <wp:extent cx="3991693" cy="1516296"/>
+            <wp:effectExtent l="19050" t="19050" r="8890" b="27305"/>
+            <wp:docPr id="47" name="Picture 47"/>
+            <wp:cNvGraphicFramePr>
+              <a:graphicFrameLocks xmlns:a="http://schemas.openxmlformats.org/drawingml/2006/main" noChangeAspect="1"/>
+            </wp:cNvGraphicFramePr>
+            <a:graphic xmlns:a="http://schemas.openxmlformats.org/drawingml/2006/main">
+              <a:graphicData uri="http://schemas.openxmlformats.org/drawingml/2006/picture">
+                <pic:pic xmlns:pic="http://schemas.openxmlformats.org/drawingml/2006/picture">
+                  <pic:nvPicPr>
+                    <pic:cNvPr id="1" name=""/>
+                    <pic:cNvPicPr/>
+                  </pic:nvPicPr>
+                  <pic:blipFill>
+                    <a:blip r:embed="rId15"/>
+                    <a:stretch>
+                      <a:fillRect/>
+                    </a:stretch>
+                  </pic:blipFill>
+                  <pic:spPr>
+                    <a:xfrm>
+                      <a:off x="0" y="0"/>
+                      <a:ext cx="4001442" cy="1519999"/>
+                    </a:xfrm>
+                    <a:prstGeom prst="rect">
+                      <a:avLst/>
+                    </a:prstGeom>
+                    <a:ln>
+                      <a:solidFill>
+                        <a:schemeClr val="tx1"/>
+                      </a:solidFill>
+                    </a:ln>
+                  </pic:spPr>
+                </pic:pic>
+              </a:graphicData>
+            </a:graphic>
+          </wp:inline>
+        </w:drawing>
+      </w:r>
+    </w:p>
+    <w:p>
+      <w:pPr>
+        <w:pStyle w:val="ListParagraph"/>
+        <w:numPr>
+          <w:ilvl w:val="0"/>
+          <w:numId w:val="15"/>
+        </w:numPr>
+        <w:spacing w:line="360" w:lineRule="auto"/>
+        <w:jc w:val="both"/>
+      </w:pPr>
+      <w:r>
+        <w:t xml:space="preserve">Scanner mungkin akan mendapatkan exception </w:t>
+      </w:r>
+      <w:r>
+        <w:t>FileNotFoundException</w:t>
+      </w:r>
+      <w:r>
+        <w:t xml:space="preserve"> jika file tidak ditemukan, maka tambahkan blok trycatch untuk mengelola exception tersebut.</w:t>
+      </w:r>
+    </w:p>
+    <w:p>
+      <w:pPr>
+        <w:pStyle w:val="ListParagraph"/>
+        <w:spacing w:line="360" w:lineRule="auto"/>
+        <w:ind w:left="1440"/>
+        <w:jc w:val="both"/>
+      </w:pPr>
+      <w:r>
+        <w:t>Jawab :</w:t>
+      </w:r>
+    </w:p>
+    <w:p>
+      <w:pPr>
+        <w:pStyle w:val="ListParagraph"/>
+        <w:spacing w:line="360" w:lineRule="auto"/>
+        <w:ind w:left="1440"/>
+        <w:jc w:val="center"/>
+      </w:pPr>
+      <w:r>
+        <w:drawing>
+          <wp:inline distT="0" distB="0" distL="0" distR="0" wp14:anchorId="0C50CD84" wp14:editId="17067095">
+            <wp:extent cx="4048232" cy="3008822"/>
+            <wp:effectExtent l="19050" t="19050" r="9525" b="20320"/>
+            <wp:docPr id="73" name="Picture 73"/>
+            <wp:cNvGraphicFramePr>
+              <a:graphicFrameLocks xmlns:a="http://schemas.openxmlformats.org/drawingml/2006/main" noChangeAspect="1"/>
+            </wp:cNvGraphicFramePr>
+            <a:graphic xmlns:a="http://schemas.openxmlformats.org/drawingml/2006/main">
+              <a:graphicData uri="http://schemas.openxmlformats.org/drawingml/2006/picture">
+                <pic:pic xmlns:pic="http://schemas.openxmlformats.org/drawingml/2006/picture">
+                  <pic:nvPicPr>
+                    <pic:cNvPr id="1" name=""/>
+                    <pic:cNvPicPr/>
+                  </pic:nvPicPr>
+                  <pic:blipFill>
+                    <a:blip r:embed="rId16"/>
+                    <a:stretch>
+                      <a:fillRect/>
+                    </a:stretch>
+                  </pic:blipFill>
+                  <pic:spPr>
+                    <a:xfrm>
+                      <a:off x="0" y="0"/>
+                      <a:ext cx="4052766" cy="3012192"/>
+                    </a:xfrm>
+                    <a:prstGeom prst="rect">
+                      <a:avLst/>
+                    </a:prstGeom>
+                    <a:ln>
+                      <a:solidFill>
+                        <a:schemeClr val="tx1"/>
+                      </a:solidFill>
+                    </a:ln>
+                  </pic:spPr>
+                </pic:pic>
+              </a:graphicData>
+            </a:graphic>
+          </wp:inline>
+        </w:drawing>
+      </w:r>
+    </w:p>
+    <w:p>
+      <w:pPr>
+        <w:pStyle w:val="ListParagraph"/>
+        <w:numPr>
+          <w:ilvl w:val="0"/>
           <w:numId w:val="6"/>
         </w:numPr>
         <w:spacing w:line="360" w:lineRule="auto"/>
@@ -1756,6 +1978,24 @@
     <w:p>
       <w:pPr>
         <w:pStyle w:val="ListParagraph"/>
+        <w:spacing w:line="360" w:lineRule="auto"/>
+        <w:ind w:left="1080"/>
+        <w:jc w:val="both"/>
+        <w:rPr>
+          <w:b/>
+          <w:bCs/>
+          <w:sz w:val="24"/>
+          <w:szCs w:val="24"/>
+        </w:rPr>
+      </w:pPr>
+      <w:r>
+        <w:tab/>
+        <w:t>Saya pernah mengelola file pada Tugas Akhir mata kuliah Struktur Data dan Algoritma kebetulan juga menggunakan java. Jadi sudah punya dasar pengolahan file, sehingga saya kerjakan.</w:t>
+      </w:r>
+    </w:p>
+    <w:p>
+      <w:pPr>
+        <w:pStyle w:val="ListParagraph"/>
         <w:numPr>
           <w:ilvl w:val="0"/>
           <w:numId w:val="6"/>
@@ -1770,6 +2010,28 @@
     <w:p>
       <w:pPr>
         <w:pStyle w:val="ListParagraph"/>
+        <w:spacing w:line="360" w:lineRule="auto"/>
+        <w:ind w:left="1080"/>
+        <w:jc w:val="both"/>
+      </w:pPr>
+      <w:r>
+        <w:tab/>
+      </w:r>
+      <w:r>
+        <w:t>Tidak ada (-)</w:t>
+      </w:r>
+    </w:p>
+    <w:p>
+      <w:pPr>
+        <w:pStyle w:val="ListParagraph"/>
+        <w:spacing w:line="360" w:lineRule="auto"/>
+        <w:ind w:left="1080"/>
+        <w:jc w:val="both"/>
+      </w:pPr>
+    </w:p>
+    <w:p>
+      <w:pPr>
+        <w:pStyle w:val="ListParagraph"/>
         <w:numPr>
           <w:ilvl w:val="0"/>
           <w:numId w:val="6"/>
@@ -1778,12 +2040,27 @@
         <w:jc w:val="both"/>
       </w:pPr>
       <w:r>
+        <w:lastRenderedPageBreak/>
         <w:t>Solusi Permasalahan</w:t>
       </w:r>
     </w:p>
     <w:p>
       <w:pPr>
         <w:pStyle w:val="ListParagraph"/>
+        <w:spacing w:line="360" w:lineRule="auto"/>
+        <w:ind w:left="1080"/>
+        <w:jc w:val="both"/>
+      </w:pPr>
+      <w:r>
+        <w:tab/>
+      </w:r>
+      <w:r>
+        <w:t>Tidak ada (-)</w:t>
+      </w:r>
+    </w:p>
+    <w:p>
+      <w:pPr>
+        <w:pStyle w:val="ListParagraph"/>
         <w:numPr>
           <w:ilvl w:val="0"/>
           <w:numId w:val="6"/>
@@ -1802,6 +2079,20 @@
         <w:ind w:left="1080"/>
         <w:jc w:val="both"/>
       </w:pPr>
+      <w:r>
+        <w:tab/>
+      </w:r>
+      <w:r>
+        <w:t>Tidak ada (-)</w:t>
+      </w:r>
+    </w:p>
+    <w:p>
+      <w:pPr>
+        <w:pStyle w:val="ListParagraph"/>
+        <w:spacing w:line="360" w:lineRule="auto"/>
+        <w:ind w:left="1080"/>
+        <w:jc w:val="both"/>
+      </w:pPr>
     </w:p>
     <w:p>
       <w:pPr>
@@ -1846,463 +2137,463 @@
         </w:rPr>
       </w:pPr>
       <w:r>
+        <w:t>Screenshot Output Program</w:t>
+      </w:r>
+    </w:p>
+    <w:p>
+      <w:pPr>
+        <w:pStyle w:val="ListParagraph"/>
+        <w:numPr>
+          <w:ilvl w:val="0"/>
+          <w:numId w:val="7"/>
+        </w:numPr>
+        <w:spacing w:line="360" w:lineRule="auto"/>
+        <w:jc w:val="both"/>
+        <w:rPr>
+          <w:b/>
+          <w:bCs/>
+          <w:sz w:val="24"/>
+          <w:szCs w:val="24"/>
+        </w:rPr>
+      </w:pPr>
+      <w:r>
+        <w:t>Jawaban Pertanyaan Soal</w:t>
+      </w:r>
+    </w:p>
+    <w:p>
+      <w:pPr>
+        <w:pStyle w:val="ListParagraph"/>
+        <w:numPr>
+          <w:ilvl w:val="0"/>
+          <w:numId w:val="7"/>
+        </w:numPr>
+        <w:spacing w:line="360" w:lineRule="auto"/>
+        <w:jc w:val="both"/>
+        <w:rPr>
+          <w:b/>
+          <w:bCs/>
+          <w:sz w:val="24"/>
+          <w:szCs w:val="24"/>
+        </w:rPr>
+      </w:pPr>
+      <w:r>
+        <w:t>Alasan Memilih</w:t>
+      </w:r>
+    </w:p>
+    <w:p>
+      <w:pPr>
+        <w:pStyle w:val="ListParagraph"/>
+        <w:numPr>
+          <w:ilvl w:val="0"/>
+          <w:numId w:val="7"/>
+        </w:numPr>
+        <w:spacing w:line="360" w:lineRule="auto"/>
+        <w:jc w:val="both"/>
+      </w:pPr>
+      <w:r>
+        <w:t>Permasalahan</w:t>
+      </w:r>
+    </w:p>
+    <w:p>
+      <w:pPr>
+        <w:pStyle w:val="ListParagraph"/>
+        <w:numPr>
+          <w:ilvl w:val="0"/>
+          <w:numId w:val="7"/>
+        </w:numPr>
+        <w:spacing w:line="360" w:lineRule="auto"/>
+        <w:jc w:val="both"/>
+      </w:pPr>
+      <w:r>
+        <w:t>Solusi Permasalahan</w:t>
+      </w:r>
+    </w:p>
+    <w:p>
+      <w:pPr>
+        <w:pStyle w:val="ListParagraph"/>
+        <w:numPr>
+          <w:ilvl w:val="0"/>
+          <w:numId w:val="7"/>
+        </w:numPr>
+        <w:spacing w:line="360" w:lineRule="auto"/>
+        <w:jc w:val="both"/>
+      </w:pPr>
+      <w:r>
+        <w:t>Teman Membantu</w:t>
+      </w:r>
+    </w:p>
+    <w:p>
+      <w:pPr>
+        <w:pStyle w:val="ListParagraph"/>
+        <w:spacing w:line="360" w:lineRule="auto"/>
+        <w:jc w:val="both"/>
+        <w:rPr>
+          <w:b/>
+          <w:bCs/>
+          <w:sz w:val="24"/>
+          <w:szCs w:val="24"/>
+        </w:rPr>
+      </w:pPr>
+    </w:p>
+    <w:p>
+      <w:pPr>
+        <w:pStyle w:val="ListParagraph"/>
+        <w:numPr>
+          <w:ilvl w:val="0"/>
+          <w:numId w:val="2"/>
+        </w:numPr>
+        <w:spacing w:line="360" w:lineRule="auto"/>
+        <w:jc w:val="both"/>
+        <w:rPr>
+          <w:b/>
+          <w:bCs/>
+          <w:sz w:val="24"/>
+          <w:szCs w:val="24"/>
+        </w:rPr>
+      </w:pPr>
+      <w:r>
+        <w:rPr>
+          <w:b/>
+          <w:bCs/>
+          <w:sz w:val="24"/>
+          <w:szCs w:val="24"/>
+        </w:rPr>
+        <w:t>Enhancing a Movable Circle</w:t>
+      </w:r>
+    </w:p>
+    <w:p>
+      <w:pPr>
+        <w:pStyle w:val="ListParagraph"/>
+        <w:numPr>
+          <w:ilvl w:val="0"/>
+          <w:numId w:val="8"/>
+        </w:numPr>
+        <w:spacing w:line="360" w:lineRule="auto"/>
+        <w:jc w:val="both"/>
+        <w:rPr>
+          <w:b/>
+          <w:bCs/>
+          <w:sz w:val="24"/>
+          <w:szCs w:val="24"/>
+        </w:rPr>
+      </w:pPr>
+      <w:r>
+        <w:t>Screenshot Output Program</w:t>
+      </w:r>
+    </w:p>
+    <w:p>
+      <w:pPr>
+        <w:pStyle w:val="ListParagraph"/>
+        <w:numPr>
+          <w:ilvl w:val="0"/>
+          <w:numId w:val="8"/>
+        </w:numPr>
+        <w:spacing w:line="360" w:lineRule="auto"/>
+        <w:jc w:val="both"/>
+        <w:rPr>
+          <w:b/>
+          <w:bCs/>
+          <w:sz w:val="24"/>
+          <w:szCs w:val="24"/>
+        </w:rPr>
+      </w:pPr>
+      <w:r>
+        <w:t>Jawaban Pertanyaan Soal</w:t>
+      </w:r>
+    </w:p>
+    <w:p>
+      <w:pPr>
+        <w:pStyle w:val="ListParagraph"/>
+        <w:numPr>
+          <w:ilvl w:val="0"/>
+          <w:numId w:val="8"/>
+        </w:numPr>
+        <w:spacing w:line="360" w:lineRule="auto"/>
+        <w:jc w:val="both"/>
+        <w:rPr>
+          <w:b/>
+          <w:bCs/>
+          <w:sz w:val="24"/>
+          <w:szCs w:val="24"/>
+        </w:rPr>
+      </w:pPr>
+      <w:r>
+        <w:t>Alasan Memilih</w:t>
+      </w:r>
+    </w:p>
+    <w:p>
+      <w:pPr>
+        <w:pStyle w:val="ListParagraph"/>
+        <w:numPr>
+          <w:ilvl w:val="0"/>
+          <w:numId w:val="8"/>
+        </w:numPr>
+        <w:spacing w:line="360" w:lineRule="auto"/>
+        <w:jc w:val="both"/>
+      </w:pPr>
+      <w:r>
+        <w:t>Permasalahan</w:t>
+      </w:r>
+    </w:p>
+    <w:p>
+      <w:pPr>
+        <w:pStyle w:val="ListParagraph"/>
+        <w:numPr>
+          <w:ilvl w:val="0"/>
+          <w:numId w:val="8"/>
+        </w:numPr>
+        <w:spacing w:line="360" w:lineRule="auto"/>
+        <w:jc w:val="both"/>
+      </w:pPr>
+      <w:r>
+        <w:t>Solusi Permasalahan</w:t>
+      </w:r>
+    </w:p>
+    <w:p>
+      <w:pPr>
+        <w:pStyle w:val="ListParagraph"/>
+        <w:numPr>
+          <w:ilvl w:val="0"/>
+          <w:numId w:val="8"/>
+        </w:numPr>
+        <w:spacing w:line="360" w:lineRule="auto"/>
+        <w:jc w:val="both"/>
+      </w:pPr>
+      <w:r>
+        <w:t>Teman Membantu</w:t>
+      </w:r>
+    </w:p>
+    <w:p>
+      <w:pPr>
+        <w:pStyle w:val="ListParagraph"/>
+        <w:spacing w:line="360" w:lineRule="auto"/>
+        <w:ind w:left="1080"/>
+        <w:jc w:val="both"/>
+      </w:pPr>
+    </w:p>
+    <w:p>
+      <w:pPr>
+        <w:pStyle w:val="ListParagraph"/>
+        <w:numPr>
+          <w:ilvl w:val="0"/>
+          <w:numId w:val="2"/>
+        </w:numPr>
+        <w:spacing w:line="360" w:lineRule="auto"/>
+        <w:jc w:val="both"/>
+        <w:rPr>
+          <w:b/>
+          <w:bCs/>
+          <w:sz w:val="24"/>
+          <w:szCs w:val="24"/>
+        </w:rPr>
+      </w:pPr>
+      <w:r>
+        <w:rPr>
+          <w:b/>
+          <w:bCs/>
+          <w:sz w:val="24"/>
+          <w:szCs w:val="24"/>
+        </w:rPr>
+        <w:t>A Currency Converter</w:t>
+      </w:r>
+    </w:p>
+    <w:p>
+      <w:pPr>
+        <w:pStyle w:val="ListParagraph"/>
+        <w:numPr>
+          <w:ilvl w:val="0"/>
+          <w:numId w:val="9"/>
+        </w:numPr>
+        <w:spacing w:line="360" w:lineRule="auto"/>
+        <w:jc w:val="both"/>
+        <w:rPr>
+          <w:b/>
+          <w:bCs/>
+          <w:sz w:val="24"/>
+          <w:szCs w:val="24"/>
+        </w:rPr>
+      </w:pPr>
+      <w:r>
+        <w:t>Screenshot Output Program</w:t>
+      </w:r>
+    </w:p>
+    <w:p>
+      <w:pPr>
+        <w:pStyle w:val="ListParagraph"/>
+        <w:numPr>
+          <w:ilvl w:val="0"/>
+          <w:numId w:val="9"/>
+        </w:numPr>
+        <w:spacing w:line="360" w:lineRule="auto"/>
+        <w:jc w:val="both"/>
+        <w:rPr>
+          <w:b/>
+          <w:bCs/>
+          <w:sz w:val="24"/>
+          <w:szCs w:val="24"/>
+        </w:rPr>
+      </w:pPr>
+      <w:r>
+        <w:t>Jawaban Pertanyaan Soal</w:t>
+      </w:r>
+    </w:p>
+    <w:p>
+      <w:pPr>
+        <w:pStyle w:val="ListParagraph"/>
+        <w:numPr>
+          <w:ilvl w:val="0"/>
+          <w:numId w:val="9"/>
+        </w:numPr>
+        <w:spacing w:line="360" w:lineRule="auto"/>
+        <w:jc w:val="both"/>
+        <w:rPr>
+          <w:b/>
+          <w:bCs/>
+          <w:sz w:val="24"/>
+          <w:szCs w:val="24"/>
+        </w:rPr>
+      </w:pPr>
+      <w:r>
+        <w:t>Alasan Memilih</w:t>
+      </w:r>
+    </w:p>
+    <w:p>
+      <w:pPr>
+        <w:pStyle w:val="ListParagraph"/>
+        <w:numPr>
+          <w:ilvl w:val="0"/>
+          <w:numId w:val="9"/>
+        </w:numPr>
+        <w:spacing w:line="360" w:lineRule="auto"/>
+        <w:jc w:val="both"/>
+        <w:rPr>
+          <w:b/>
+          <w:bCs/>
+          <w:sz w:val="24"/>
+          <w:szCs w:val="24"/>
+        </w:rPr>
+      </w:pPr>
+      <w:r>
+        <w:t>Permasalahan</w:t>
+      </w:r>
+    </w:p>
+    <w:p>
+      <w:pPr>
+        <w:pStyle w:val="ListParagraph"/>
+        <w:numPr>
+          <w:ilvl w:val="0"/>
+          <w:numId w:val="9"/>
+        </w:numPr>
+        <w:spacing w:line="360" w:lineRule="auto"/>
+        <w:jc w:val="both"/>
+        <w:rPr>
+          <w:b/>
+          <w:bCs/>
+          <w:sz w:val="24"/>
+          <w:szCs w:val="24"/>
+        </w:rPr>
+      </w:pPr>
+      <w:r>
+        <w:t>Solusi Permasalahan</w:t>
+      </w:r>
+    </w:p>
+    <w:p>
+      <w:pPr>
+        <w:pStyle w:val="ListParagraph"/>
+        <w:numPr>
+          <w:ilvl w:val="0"/>
+          <w:numId w:val="9"/>
+        </w:numPr>
+        <w:spacing w:line="360" w:lineRule="auto"/>
+        <w:jc w:val="both"/>
+        <w:rPr>
+          <w:b/>
+          <w:bCs/>
+          <w:sz w:val="24"/>
+          <w:szCs w:val="24"/>
+        </w:rPr>
+      </w:pPr>
+      <w:r>
+        <w:t>Teman Membantu</w:t>
+      </w:r>
+    </w:p>
+    <w:p>
+      <w:pPr>
+        <w:pStyle w:val="ListParagraph"/>
+        <w:spacing w:line="360" w:lineRule="auto"/>
+        <w:jc w:val="both"/>
+        <w:rPr>
+          <w:b/>
+          <w:bCs/>
+          <w:sz w:val="24"/>
+          <w:szCs w:val="24"/>
+        </w:rPr>
+      </w:pPr>
+    </w:p>
+    <w:p>
+      <w:pPr>
+        <w:pStyle w:val="ListParagraph"/>
+        <w:numPr>
+          <w:ilvl w:val="0"/>
+          <w:numId w:val="2"/>
+        </w:numPr>
+        <w:spacing w:line="360" w:lineRule="auto"/>
+        <w:jc w:val="both"/>
+        <w:rPr>
+          <w:b/>
+          <w:bCs/>
+          <w:sz w:val="24"/>
+          <w:szCs w:val="24"/>
+        </w:rPr>
+      </w:pPr>
+      <w:r>
+        <w:rPr>
+          <w:b/>
+          <w:bCs/>
+          <w:sz w:val="24"/>
+          <w:szCs w:val="24"/>
+        </w:rPr>
+        <w:t>A List of Prime Numbers</w:t>
+      </w:r>
+    </w:p>
+    <w:p>
+      <w:pPr>
+        <w:pStyle w:val="ListParagraph"/>
+        <w:numPr>
+          <w:ilvl w:val="0"/>
+          <w:numId w:val="10"/>
+        </w:numPr>
+        <w:spacing w:line="360" w:lineRule="auto"/>
+        <w:jc w:val="both"/>
+        <w:rPr>
+          <w:b/>
+          <w:bCs/>
+          <w:sz w:val="24"/>
+          <w:szCs w:val="24"/>
+        </w:rPr>
+      </w:pPr>
+      <w:r>
+        <w:t>Screenshot Output Program</w:t>
+      </w:r>
+    </w:p>
+    <w:p>
+      <w:pPr>
+        <w:pStyle w:val="ListParagraph"/>
+        <w:numPr>
+          <w:ilvl w:val="0"/>
+          <w:numId w:val="10"/>
+        </w:numPr>
+        <w:spacing w:line="360" w:lineRule="auto"/>
+        <w:jc w:val="both"/>
+        <w:rPr>
+          <w:b/>
+          <w:bCs/>
+          <w:sz w:val="24"/>
+          <w:szCs w:val="24"/>
+        </w:rPr>
+      </w:pPr>
+      <w:r>
         <w:lastRenderedPageBreak/>
-        <w:t>Screenshot Output Program</w:t>
-      </w:r>
-    </w:p>
-    <w:p>
-      <w:pPr>
-        <w:pStyle w:val="ListParagraph"/>
-        <w:numPr>
-          <w:ilvl w:val="0"/>
-          <w:numId w:val="7"/>
-        </w:numPr>
-        <w:spacing w:line="360" w:lineRule="auto"/>
-        <w:jc w:val="both"/>
-        <w:rPr>
-          <w:b/>
-          <w:bCs/>
-          <w:sz w:val="24"/>
-          <w:szCs w:val="24"/>
-        </w:rPr>
-      </w:pPr>
-      <w:r>
-        <w:t>Jawaban Pertanyaan Soal</w:t>
-      </w:r>
-    </w:p>
-    <w:p>
-      <w:pPr>
-        <w:pStyle w:val="ListParagraph"/>
-        <w:numPr>
-          <w:ilvl w:val="0"/>
-          <w:numId w:val="7"/>
-        </w:numPr>
-        <w:spacing w:line="360" w:lineRule="auto"/>
-        <w:jc w:val="both"/>
-        <w:rPr>
-          <w:b/>
-          <w:bCs/>
-          <w:sz w:val="24"/>
-          <w:szCs w:val="24"/>
-        </w:rPr>
-      </w:pPr>
-      <w:r>
-        <w:t>Alasan Memilih</w:t>
-      </w:r>
-    </w:p>
-    <w:p>
-      <w:pPr>
-        <w:pStyle w:val="ListParagraph"/>
-        <w:numPr>
-          <w:ilvl w:val="0"/>
-          <w:numId w:val="7"/>
-        </w:numPr>
-        <w:spacing w:line="360" w:lineRule="auto"/>
-        <w:jc w:val="both"/>
-      </w:pPr>
-      <w:r>
-        <w:t>Permasalahan</w:t>
-      </w:r>
-    </w:p>
-    <w:p>
-      <w:pPr>
-        <w:pStyle w:val="ListParagraph"/>
-        <w:numPr>
-          <w:ilvl w:val="0"/>
-          <w:numId w:val="7"/>
-        </w:numPr>
-        <w:spacing w:line="360" w:lineRule="auto"/>
-        <w:jc w:val="both"/>
-      </w:pPr>
-      <w:r>
-        <w:t>Solusi Permasalahan</w:t>
-      </w:r>
-    </w:p>
-    <w:p>
-      <w:pPr>
-        <w:pStyle w:val="ListParagraph"/>
-        <w:numPr>
-          <w:ilvl w:val="0"/>
-          <w:numId w:val="7"/>
-        </w:numPr>
-        <w:spacing w:line="360" w:lineRule="auto"/>
-        <w:jc w:val="both"/>
-      </w:pPr>
-      <w:r>
-        <w:t>Teman Membantu</w:t>
-      </w:r>
-    </w:p>
-    <w:p>
-      <w:pPr>
-        <w:pStyle w:val="ListParagraph"/>
-        <w:spacing w:line="360" w:lineRule="auto"/>
-        <w:jc w:val="both"/>
-        <w:rPr>
-          <w:b/>
-          <w:bCs/>
-          <w:sz w:val="24"/>
-          <w:szCs w:val="24"/>
-        </w:rPr>
-      </w:pPr>
-    </w:p>
-    <w:p>
-      <w:pPr>
-        <w:pStyle w:val="ListParagraph"/>
-        <w:numPr>
-          <w:ilvl w:val="0"/>
-          <w:numId w:val="2"/>
-        </w:numPr>
-        <w:spacing w:line="360" w:lineRule="auto"/>
-        <w:jc w:val="both"/>
-        <w:rPr>
-          <w:b/>
-          <w:bCs/>
-          <w:sz w:val="24"/>
-          <w:szCs w:val="24"/>
-        </w:rPr>
-      </w:pPr>
-      <w:r>
-        <w:rPr>
-          <w:b/>
-          <w:bCs/>
-          <w:sz w:val="24"/>
-          <w:szCs w:val="24"/>
-        </w:rPr>
-        <w:t>Enhancing a Movable Circle</w:t>
-      </w:r>
-    </w:p>
-    <w:p>
-      <w:pPr>
-        <w:pStyle w:val="ListParagraph"/>
-        <w:numPr>
-          <w:ilvl w:val="0"/>
-          <w:numId w:val="8"/>
-        </w:numPr>
-        <w:spacing w:line="360" w:lineRule="auto"/>
-        <w:jc w:val="both"/>
-        <w:rPr>
-          <w:b/>
-          <w:bCs/>
-          <w:sz w:val="24"/>
-          <w:szCs w:val="24"/>
-        </w:rPr>
-      </w:pPr>
-      <w:r>
-        <w:t>Screenshot Output Program</w:t>
-      </w:r>
-    </w:p>
-    <w:p>
-      <w:pPr>
-        <w:pStyle w:val="ListParagraph"/>
-        <w:numPr>
-          <w:ilvl w:val="0"/>
-          <w:numId w:val="8"/>
-        </w:numPr>
-        <w:spacing w:line="360" w:lineRule="auto"/>
-        <w:jc w:val="both"/>
-        <w:rPr>
-          <w:b/>
-          <w:bCs/>
-          <w:sz w:val="24"/>
-          <w:szCs w:val="24"/>
-        </w:rPr>
-      </w:pPr>
-      <w:r>
-        <w:t>Jawaban Pertanyaan Soal</w:t>
-      </w:r>
-    </w:p>
-    <w:p>
-      <w:pPr>
-        <w:pStyle w:val="ListParagraph"/>
-        <w:numPr>
-          <w:ilvl w:val="0"/>
-          <w:numId w:val="8"/>
-        </w:numPr>
-        <w:spacing w:line="360" w:lineRule="auto"/>
-        <w:jc w:val="both"/>
-        <w:rPr>
-          <w:b/>
-          <w:bCs/>
-          <w:sz w:val="24"/>
-          <w:szCs w:val="24"/>
-        </w:rPr>
-      </w:pPr>
-      <w:r>
-        <w:t>Alasan Memilih</w:t>
-      </w:r>
-    </w:p>
-    <w:p>
-      <w:pPr>
-        <w:pStyle w:val="ListParagraph"/>
-        <w:numPr>
-          <w:ilvl w:val="0"/>
-          <w:numId w:val="8"/>
-        </w:numPr>
-        <w:spacing w:line="360" w:lineRule="auto"/>
-        <w:jc w:val="both"/>
-      </w:pPr>
-      <w:r>
-        <w:t>Permasalahan</w:t>
-      </w:r>
-    </w:p>
-    <w:p>
-      <w:pPr>
-        <w:pStyle w:val="ListParagraph"/>
-        <w:numPr>
-          <w:ilvl w:val="0"/>
-          <w:numId w:val="8"/>
-        </w:numPr>
-        <w:spacing w:line="360" w:lineRule="auto"/>
-        <w:jc w:val="both"/>
-      </w:pPr>
-      <w:r>
-        <w:t>Solusi Permasalahan</w:t>
-      </w:r>
-    </w:p>
-    <w:p>
-      <w:pPr>
-        <w:pStyle w:val="ListParagraph"/>
-        <w:numPr>
-          <w:ilvl w:val="0"/>
-          <w:numId w:val="8"/>
-        </w:numPr>
-        <w:spacing w:line="360" w:lineRule="auto"/>
-        <w:jc w:val="both"/>
-      </w:pPr>
-      <w:r>
-        <w:t>Teman Membantu</w:t>
-      </w:r>
-    </w:p>
-    <w:p>
-      <w:pPr>
-        <w:pStyle w:val="ListParagraph"/>
-        <w:spacing w:line="360" w:lineRule="auto"/>
-        <w:ind w:left="1080"/>
-        <w:jc w:val="both"/>
-      </w:pPr>
-    </w:p>
-    <w:p>
-      <w:pPr>
-        <w:pStyle w:val="ListParagraph"/>
-        <w:numPr>
-          <w:ilvl w:val="0"/>
-          <w:numId w:val="2"/>
-        </w:numPr>
-        <w:spacing w:line="360" w:lineRule="auto"/>
-        <w:jc w:val="both"/>
-        <w:rPr>
-          <w:b/>
-          <w:bCs/>
-          <w:sz w:val="24"/>
-          <w:szCs w:val="24"/>
-        </w:rPr>
-      </w:pPr>
-      <w:r>
-        <w:rPr>
-          <w:b/>
-          <w:bCs/>
-          <w:sz w:val="24"/>
-          <w:szCs w:val="24"/>
-        </w:rPr>
-        <w:t>A Currency Converter</w:t>
-      </w:r>
-    </w:p>
-    <w:p>
-      <w:pPr>
-        <w:pStyle w:val="ListParagraph"/>
-        <w:numPr>
-          <w:ilvl w:val="0"/>
-          <w:numId w:val="9"/>
-        </w:numPr>
-        <w:spacing w:line="360" w:lineRule="auto"/>
-        <w:jc w:val="both"/>
-        <w:rPr>
-          <w:b/>
-          <w:bCs/>
-          <w:sz w:val="24"/>
-          <w:szCs w:val="24"/>
-        </w:rPr>
-      </w:pPr>
-      <w:r>
-        <w:t>Screenshot Output Program</w:t>
-      </w:r>
-    </w:p>
-    <w:p>
-      <w:pPr>
-        <w:pStyle w:val="ListParagraph"/>
-        <w:numPr>
-          <w:ilvl w:val="0"/>
-          <w:numId w:val="9"/>
-        </w:numPr>
-        <w:spacing w:line="360" w:lineRule="auto"/>
-        <w:jc w:val="both"/>
-        <w:rPr>
-          <w:b/>
-          <w:bCs/>
-          <w:sz w:val="24"/>
-          <w:szCs w:val="24"/>
-        </w:rPr>
-      </w:pPr>
-      <w:r>
-        <w:t>Jawaban Pertanyaan Soal</w:t>
-      </w:r>
-    </w:p>
-    <w:p>
-      <w:pPr>
-        <w:pStyle w:val="ListParagraph"/>
-        <w:numPr>
-          <w:ilvl w:val="0"/>
-          <w:numId w:val="9"/>
-        </w:numPr>
-        <w:spacing w:line="360" w:lineRule="auto"/>
-        <w:jc w:val="both"/>
-        <w:rPr>
-          <w:b/>
-          <w:bCs/>
-          <w:sz w:val="24"/>
-          <w:szCs w:val="24"/>
-        </w:rPr>
-      </w:pPr>
-      <w:r>
-        <w:t>Alasan Memilih</w:t>
-      </w:r>
-    </w:p>
-    <w:p>
-      <w:pPr>
-        <w:pStyle w:val="ListParagraph"/>
-        <w:numPr>
-          <w:ilvl w:val="0"/>
-          <w:numId w:val="9"/>
-        </w:numPr>
-        <w:spacing w:line="360" w:lineRule="auto"/>
-        <w:jc w:val="both"/>
-        <w:rPr>
-          <w:b/>
-          <w:bCs/>
-          <w:sz w:val="24"/>
-          <w:szCs w:val="24"/>
-        </w:rPr>
-      </w:pPr>
-      <w:r>
-        <w:t>Permasalahan</w:t>
-      </w:r>
-    </w:p>
-    <w:p>
-      <w:pPr>
-        <w:pStyle w:val="ListParagraph"/>
-        <w:numPr>
-          <w:ilvl w:val="0"/>
-          <w:numId w:val="9"/>
-        </w:numPr>
-        <w:spacing w:line="360" w:lineRule="auto"/>
-        <w:jc w:val="both"/>
-        <w:rPr>
-          <w:b/>
-          <w:bCs/>
-          <w:sz w:val="24"/>
-          <w:szCs w:val="24"/>
-        </w:rPr>
-      </w:pPr>
-      <w:r>
-        <w:t>Solusi Permasalahan</w:t>
-      </w:r>
-    </w:p>
-    <w:p>
-      <w:pPr>
-        <w:pStyle w:val="ListParagraph"/>
-        <w:numPr>
-          <w:ilvl w:val="0"/>
-          <w:numId w:val="9"/>
-        </w:numPr>
-        <w:spacing w:line="360" w:lineRule="auto"/>
-        <w:jc w:val="both"/>
-        <w:rPr>
-          <w:b/>
-          <w:bCs/>
-          <w:sz w:val="24"/>
-          <w:szCs w:val="24"/>
-        </w:rPr>
-      </w:pPr>
-      <w:r>
-        <w:t>Teman Membantu</w:t>
-      </w:r>
-    </w:p>
-    <w:p>
-      <w:pPr>
-        <w:pStyle w:val="ListParagraph"/>
-        <w:spacing w:line="360" w:lineRule="auto"/>
-        <w:jc w:val="both"/>
-        <w:rPr>
-          <w:b/>
-          <w:bCs/>
-          <w:sz w:val="24"/>
-          <w:szCs w:val="24"/>
-        </w:rPr>
-      </w:pPr>
-    </w:p>
-    <w:p>
-      <w:pPr>
-        <w:pStyle w:val="ListParagraph"/>
-        <w:numPr>
-          <w:ilvl w:val="0"/>
-          <w:numId w:val="2"/>
-        </w:numPr>
-        <w:spacing w:line="360" w:lineRule="auto"/>
-        <w:jc w:val="both"/>
-        <w:rPr>
-          <w:b/>
-          <w:bCs/>
-          <w:sz w:val="24"/>
-          <w:szCs w:val="24"/>
-        </w:rPr>
-      </w:pPr>
-      <w:r>
-        <w:rPr>
-          <w:b/>
-          <w:bCs/>
-          <w:sz w:val="24"/>
-          <w:szCs w:val="24"/>
-        </w:rPr>
-        <w:t>A List of Prime Numbers</w:t>
-      </w:r>
-    </w:p>
-    <w:p>
-      <w:pPr>
-        <w:pStyle w:val="ListParagraph"/>
-        <w:numPr>
-          <w:ilvl w:val="0"/>
-          <w:numId w:val="10"/>
-        </w:numPr>
-        <w:spacing w:line="360" w:lineRule="auto"/>
-        <w:jc w:val="both"/>
-        <w:rPr>
-          <w:b/>
-          <w:bCs/>
-          <w:sz w:val="24"/>
-          <w:szCs w:val="24"/>
-        </w:rPr>
-      </w:pPr>
-      <w:r>
-        <w:t>Screenshot Output Program</w:t>
-      </w:r>
-    </w:p>
-    <w:p>
-      <w:pPr>
-        <w:pStyle w:val="ListParagraph"/>
-        <w:numPr>
-          <w:ilvl w:val="0"/>
-          <w:numId w:val="10"/>
-        </w:numPr>
-        <w:spacing w:line="360" w:lineRule="auto"/>
-        <w:jc w:val="both"/>
-        <w:rPr>
-          <w:b/>
-          <w:bCs/>
-          <w:sz w:val="24"/>
-          <w:szCs w:val="24"/>
-        </w:rPr>
-      </w:pPr>
-      <w:r>
         <w:t>Jawaban Pertanyaan Soal</w:t>
       </w:r>
     </w:p>
@@ -2760,6 +3051,95 @@
     </w:lvl>
   </w:abstractNum>
   <w:abstractNum w:abstractNumId="4" w15:restartNumberingAfterBreak="0">
+    <w:nsid w:val="2C480F47"/>
+    <w:multiLevelType w:val="hybridMultilevel"/>
+    <w:tmpl w:val="65328774"/>
+    <w:lvl w:ilvl="0" w:tplc="294A4110">
+      <w:start w:val="1"/>
+      <w:numFmt w:val="lowerLetter"/>
+      <w:lvlText w:val="%1."/>
+      <w:lvlJc w:val="left"/>
+      <w:pPr>
+        <w:ind w:left="1440" w:hanging="360"/>
+      </w:pPr>
+      <w:rPr>
+        <w:rFonts w:hint="default"/>
+      </w:rPr>
+    </w:lvl>
+    <w:lvl w:ilvl="1" w:tplc="38090019" w:tentative="1">
+      <w:start w:val="1"/>
+      <w:numFmt w:val="lowerLetter"/>
+      <w:lvlText w:val="%2."/>
+      <w:lvlJc w:val="left"/>
+      <w:pPr>
+        <w:ind w:left="2160" w:hanging="360"/>
+      </w:pPr>
+    </w:lvl>
+    <w:lvl w:ilvl="2" w:tplc="3809001B" w:tentative="1">
+      <w:start w:val="1"/>
+      <w:numFmt w:val="lowerRoman"/>
+      <w:lvlText w:val="%3."/>
+      <w:lvlJc w:val="right"/>
+      <w:pPr>
+        <w:ind w:left="2880" w:hanging="180"/>
+      </w:pPr>
+    </w:lvl>
+    <w:lvl w:ilvl="3" w:tplc="3809000F" w:tentative="1">
+      <w:start w:val="1"/>
+      <w:numFmt w:val="decimal"/>
+      <w:lvlText w:val="%4."/>
+      <w:lvlJc w:val="left"/>
+      <w:pPr>
+        <w:ind w:left="3600" w:hanging="360"/>
+      </w:pPr>
+    </w:lvl>
+    <w:lvl w:ilvl="4" w:tplc="38090019" w:tentative="1">
+      <w:start w:val="1"/>
+      <w:numFmt w:val="lowerLetter"/>
+      <w:lvlText w:val="%5."/>
+      <w:lvlJc w:val="left"/>
+      <w:pPr>
+        <w:ind w:left="4320" w:hanging="360"/>
+      </w:pPr>
+    </w:lvl>
+    <w:lvl w:ilvl="5" w:tplc="3809001B" w:tentative="1">
+      <w:start w:val="1"/>
+      <w:numFmt w:val="lowerRoman"/>
+      <w:lvlText w:val="%6."/>
+      <w:lvlJc w:val="right"/>
+      <w:pPr>
+        <w:ind w:left="5040" w:hanging="180"/>
+      </w:pPr>
+    </w:lvl>
+    <w:lvl w:ilvl="6" w:tplc="3809000F" w:tentative="1">
+      <w:start w:val="1"/>
+      <w:numFmt w:val="decimal"/>
+      <w:lvlText w:val="%7."/>
+      <w:lvlJc w:val="left"/>
+      <w:pPr>
+        <w:ind w:left="5760" w:hanging="360"/>
+      </w:pPr>
+    </w:lvl>
+    <w:lvl w:ilvl="7" w:tplc="38090019" w:tentative="1">
+      <w:start w:val="1"/>
+      <w:numFmt w:val="lowerLetter"/>
+      <w:lvlText w:val="%8."/>
+      <w:lvlJc w:val="left"/>
+      <w:pPr>
+        <w:ind w:left="6480" w:hanging="360"/>
+      </w:pPr>
+    </w:lvl>
+    <w:lvl w:ilvl="8" w:tplc="3809001B" w:tentative="1">
+      <w:start w:val="1"/>
+      <w:numFmt w:val="lowerRoman"/>
+      <w:lvlText w:val="%9."/>
+      <w:lvlJc w:val="right"/>
+      <w:pPr>
+        <w:ind w:left="7200" w:hanging="180"/>
+      </w:pPr>
+    </w:lvl>
+  </w:abstractNum>
+  <w:abstractNum w:abstractNumId="5" w15:restartNumberingAfterBreak="0">
     <w:nsid w:val="4111694F"/>
     <w:multiLevelType w:val="hybridMultilevel"/>
     <w:tmpl w:val="15886196"/>
@@ -2850,7 +3230,7 @@
       </w:pPr>
     </w:lvl>
   </w:abstractNum>
-  <w:abstractNum w:abstractNumId="5" w15:restartNumberingAfterBreak="0">
+  <w:abstractNum w:abstractNumId="6" w15:restartNumberingAfterBreak="0">
     <w:nsid w:val="47E13EBD"/>
     <w:multiLevelType w:val="hybridMultilevel"/>
     <w:tmpl w:val="91B2E27E"/>
@@ -2963,7 +3343,7 @@
       </w:rPr>
     </w:lvl>
   </w:abstractNum>
-  <w:abstractNum w:abstractNumId="6" w15:restartNumberingAfterBreak="0">
+  <w:abstractNum w:abstractNumId="7" w15:restartNumberingAfterBreak="0">
     <w:nsid w:val="48B467D3"/>
     <w:multiLevelType w:val="hybridMultilevel"/>
     <w:tmpl w:val="C7F810DC"/>
@@ -3054,7 +3434,7 @@
       </w:pPr>
     </w:lvl>
   </w:abstractNum>
-  <w:abstractNum w:abstractNumId="7" w15:restartNumberingAfterBreak="0">
+  <w:abstractNum w:abstractNumId="8" w15:restartNumberingAfterBreak="0">
     <w:nsid w:val="5320410D"/>
     <w:multiLevelType w:val="hybridMultilevel"/>
     <w:tmpl w:val="24ECE548"/>
@@ -3145,7 +3525,7 @@
       </w:pPr>
     </w:lvl>
   </w:abstractNum>
-  <w:abstractNum w:abstractNumId="8" w15:restartNumberingAfterBreak="0">
+  <w:abstractNum w:abstractNumId="9" w15:restartNumberingAfterBreak="0">
     <w:nsid w:val="57C314DD"/>
     <w:multiLevelType w:val="hybridMultilevel"/>
     <w:tmpl w:val="2FDA23D8"/>
@@ -3236,7 +3616,7 @@
       </w:pPr>
     </w:lvl>
   </w:abstractNum>
-  <w:abstractNum w:abstractNumId="9" w15:restartNumberingAfterBreak="0">
+  <w:abstractNum w:abstractNumId="10" w15:restartNumberingAfterBreak="0">
     <w:nsid w:val="5C1306AD"/>
     <w:multiLevelType w:val="hybridMultilevel"/>
     <w:tmpl w:val="83FE4296"/>
@@ -3325,7 +3705,7 @@
       </w:pPr>
     </w:lvl>
   </w:abstractNum>
-  <w:abstractNum w:abstractNumId="10" w15:restartNumberingAfterBreak="0">
+  <w:abstractNum w:abstractNumId="11" w15:restartNumberingAfterBreak="0">
     <w:nsid w:val="6586171B"/>
     <w:multiLevelType w:val="hybridMultilevel"/>
     <w:tmpl w:val="62B0853E"/>
@@ -3416,7 +3796,7 @@
       </w:pPr>
     </w:lvl>
   </w:abstractNum>
-  <w:abstractNum w:abstractNumId="11" w15:restartNumberingAfterBreak="0">
+  <w:abstractNum w:abstractNumId="12" w15:restartNumberingAfterBreak="0">
     <w:nsid w:val="65967DA2"/>
     <w:multiLevelType w:val="hybridMultilevel"/>
     <w:tmpl w:val="015A3788"/>
@@ -3507,7 +3887,7 @@
       </w:pPr>
     </w:lvl>
   </w:abstractNum>
-  <w:abstractNum w:abstractNumId="12" w15:restartNumberingAfterBreak="0">
+  <w:abstractNum w:abstractNumId="13" w15:restartNumberingAfterBreak="0">
     <w:nsid w:val="6A9E076C"/>
     <w:multiLevelType w:val="hybridMultilevel"/>
     <w:tmpl w:val="0EAADE34"/>
@@ -3596,7 +3976,7 @@
       </w:pPr>
     </w:lvl>
   </w:abstractNum>
-  <w:abstractNum w:abstractNumId="13" w15:restartNumberingAfterBreak="0">
+  <w:abstractNum w:abstractNumId="14" w15:restartNumberingAfterBreak="0">
     <w:nsid w:val="74DE38DD"/>
     <w:multiLevelType w:val="hybridMultilevel"/>
     <w:tmpl w:val="BB90283E"/>
@@ -3693,45 +4073,48 @@
     <w:abstractNumId w:val="3"/>
   </w:num>
   <w:num w:numId="2">
-    <w:abstractNumId w:val="13"/>
+    <w:abstractNumId w:val="14"/>
   </w:num>
   <w:num w:numId="3">
-    <w:abstractNumId w:val="12"/>
+    <w:abstractNumId w:val="13"/>
   </w:num>
   <w:num w:numId="4">
     <w:abstractNumId w:val="0"/>
   </w:num>
   <w:num w:numId="5">
-    <w:abstractNumId w:val="6"/>
+    <w:abstractNumId w:val="7"/>
   </w:num>
   <w:num w:numId="6">
-    <w:abstractNumId w:val="7"/>
+    <w:abstractNumId w:val="8"/>
   </w:num>
   <w:num w:numId="7">
     <w:abstractNumId w:val="2"/>
   </w:num>
   <w:num w:numId="8">
-    <w:abstractNumId w:val="4"/>
+    <w:abstractNumId w:val="5"/>
   </w:num>
   <w:num w:numId="9">
-    <w:abstractNumId w:val="11"/>
+    <w:abstractNumId w:val="12"/>
   </w:num>
   <w:num w:numId="10">
-    <w:abstractNumId w:val="8"/>
+    <w:abstractNumId w:val="9"/>
   </w:num>
   <w:num w:numId="11">
-    <w:abstractNumId w:val="9"/>
+    <w:abstractNumId w:val="10"/>
   </w:num>
   <w:num w:numId="12">
-    <w:abstractNumId w:val="10"/>
+    <w:abstractNumId w:val="11"/>
   </w:num>
   <w:num w:numId="13">
     <w:abstractNumId w:val="1"/>
   </w:num>
   <w:num w:numId="14">
-    <w:abstractNumId w:val="5"/>
+    <w:abstractNumId w:val="6"/>
   </w:num>
-  <w:numIdMacAtCleanup w:val="14"/>
+  <w:num w:numId="15">
+    <w:abstractNumId w:val="4"/>
+  </w:num>
+  <w:numIdMacAtCleanup w:val="15"/>
 </w:numbering>
 </file>
 

</xml_diff>